<commit_message>
updated doc with contributions
</commit_message>
<xml_diff>
--- a/docs/ET0735 Mini Project Teamwork and Contribution.docx
+++ b/docs/ET0735 Mini Project Teamwork and Contribution.docx
@@ -1,6 +1,6 @@
 
 <file path=word/document.xml><?xml version="1.0" encoding="utf-8"?>
-<w:document xmlns:wpc="http://schemas.microsoft.com/office/word/2010/wordprocessingCanvas" xmlns:cx="http://schemas.microsoft.com/office/drawing/2014/chartex" xmlns:cx1="http://schemas.microsoft.com/office/drawing/2015/9/8/chartex" xmlns:mc="http://schemas.openxmlformats.org/markup-compatibility/2006" xmlns:o="urn:schemas-microsoft-com:office:office" xmlns:r="http://schemas.openxmlformats.org/officeDocument/2006/relationships" xmlns:m="http://schemas.openxmlformats.org/officeDocument/2006/math" xmlns:v="urn:schemas-microsoft-com:vml" xmlns:wp14="http://schemas.microsoft.com/office/word/2010/wordprocessingDrawing" xmlns:wp="http://schemas.openxmlformats.org/drawingml/2006/wordprocessingDrawing" xmlns:w10="urn:schemas-microsoft-com:office:word" xmlns:w="http://schemas.openxmlformats.org/wordprocessingml/2006/main" xmlns:w14="http://schemas.microsoft.com/office/word/2010/wordml" xmlns:w15="http://schemas.microsoft.com/office/word/2012/wordml" xmlns:w16se="http://schemas.microsoft.com/office/word/2015/wordml/symex" xmlns:wpg="http://schemas.microsoft.com/office/word/2010/wordprocessingGroup" xmlns:wpi="http://schemas.microsoft.com/office/word/2010/wordprocessingInk" xmlns:wne="http://schemas.microsoft.com/office/word/2006/wordml" xmlns:wps="http://schemas.microsoft.com/office/word/2010/wordprocessingShape" mc:Ignorable="w14 w15 w16se wp14">
+<w:document xmlns:wpc="http://schemas.microsoft.com/office/word/2010/wordprocessingCanvas" xmlns:cx="http://schemas.microsoft.com/office/drawing/2014/chartex" xmlns:cx1="http://schemas.microsoft.com/office/drawing/2015/9/8/chartex" xmlns:cx2="http://schemas.microsoft.com/office/drawing/2015/10/21/chartex" xmlns:cx3="http://schemas.microsoft.com/office/drawing/2016/5/9/chartex" xmlns:cx4="http://schemas.microsoft.com/office/drawing/2016/5/10/chartex" xmlns:cx5="http://schemas.microsoft.com/office/drawing/2016/5/11/chartex" xmlns:cx6="http://schemas.microsoft.com/office/drawing/2016/5/12/chartex" xmlns:cx7="http://schemas.microsoft.com/office/drawing/2016/5/13/chartex" xmlns:cx8="http://schemas.microsoft.com/office/drawing/2016/5/14/chartex" xmlns:mc="http://schemas.openxmlformats.org/markup-compatibility/2006" xmlns:aink="http://schemas.microsoft.com/office/drawing/2016/ink" xmlns:am3d="http://schemas.microsoft.com/office/drawing/2017/model3d" xmlns:o="urn:schemas-microsoft-com:office:office" xmlns:oel="http://schemas.microsoft.com/office/2019/extlst" xmlns:r="http://schemas.openxmlformats.org/officeDocument/2006/relationships" xmlns:m="http://schemas.openxmlformats.org/officeDocument/2006/math" xmlns:v="urn:schemas-microsoft-com:vml" xmlns:wp14="http://schemas.microsoft.com/office/word/2010/wordprocessingDrawing" xmlns:wp="http://schemas.openxmlformats.org/drawingml/2006/wordprocessingDrawing" xmlns:w10="urn:schemas-microsoft-com:office:word" xmlns:w="http://schemas.openxmlformats.org/wordprocessingml/2006/main" xmlns:w14="http://schemas.microsoft.com/office/word/2010/wordml" xmlns:w15="http://schemas.microsoft.com/office/word/2012/wordml" xmlns:w16cex="http://schemas.microsoft.com/office/word/2018/wordml/cex" xmlns:w16cid="http://schemas.microsoft.com/office/word/2016/wordml/cid" xmlns:w16="http://schemas.microsoft.com/office/word/2018/wordml" xmlns:w16du="http://schemas.microsoft.com/office/word/2023/wordml/word16du" xmlns:w16sdtdh="http://schemas.microsoft.com/office/word/2020/wordml/sdtdatahash" xmlns:w16se="http://schemas.microsoft.com/office/word/2015/wordml/symex" xmlns:wpg="http://schemas.microsoft.com/office/word/2010/wordprocessingGroup" xmlns:wpi="http://schemas.microsoft.com/office/word/2010/wordprocessingInk" xmlns:wne="http://schemas.microsoft.com/office/word/2006/wordml" xmlns:wps="http://schemas.microsoft.com/office/word/2010/wordprocessingShape" mc:Ignorable="w14 w15 w16se w16cid w16 w16cex w16sdtdh w16du wp14">
   <w:body>
     <w:p>
       <w:pPr>
@@ -87,61 +87,103 @@
           <w:tcPr>
             <w:tcW w:w="1640" w:type="dxa"/>
           </w:tcPr>
-          <w:p/>
+          <w:p>
+            <w:r>
+              <w:t>p2302522</w:t>
+            </w:r>
+          </w:p>
         </w:tc>
         <w:tc>
           <w:tcPr>
             <w:tcW w:w="2209" w:type="dxa"/>
           </w:tcPr>
-          <w:p/>
+          <w:p>
+            <w:r>
+              <w:t>Choy Ning Jun Dion</w:t>
+            </w:r>
+          </w:p>
         </w:tc>
         <w:tc>
           <w:tcPr>
             <w:tcW w:w="8850" w:type="dxa"/>
           </w:tcPr>
-          <w:p/>
-          <w:p/>
-          <w:p/>
-          <w:p/>
-          <w:p/>
-          <w:p/>
-          <w:p/>
-        </w:tc>
-        <w:bookmarkStart w:id="0" w:name="_GoBack"/>
-        <w:bookmarkEnd w:id="0"/>
-      </w:tr>
-      <w:tr>
-        <w:tc>
-          <w:tcPr>
-            <w:tcW w:w="1249" w:type="dxa"/>
-          </w:tcPr>
-          <w:p>
-            <w:r>
-              <w:t>2</w:t>
-            </w:r>
-          </w:p>
-        </w:tc>
-        <w:tc>
-          <w:tcPr>
-            <w:tcW w:w="1640" w:type="dxa"/>
-          </w:tcPr>
-          <w:p/>
-        </w:tc>
-        <w:tc>
-          <w:tcPr>
-            <w:tcW w:w="2209" w:type="dxa"/>
-          </w:tcPr>
-          <w:p/>
-        </w:tc>
-        <w:tc>
-          <w:tcPr>
-            <w:tcW w:w="8850" w:type="dxa"/>
-          </w:tcPr>
-          <w:p/>
-          <w:p/>
-          <w:p/>
-          <w:p/>
-          <w:p/>
+          <w:p>
+            <w:r>
+              <w:t>Webpage</w:t>
+            </w:r>
+          </w:p>
+          <w:p>
+            <w:pPr>
+              <w:pStyle w:val="ListParagraph"/>
+              <w:numPr>
+                <w:ilvl w:val="0"/>
+                <w:numId w:val="3"/>
+              </w:numPr>
+            </w:pPr>
+            <w:r>
+              <w:t>webpage.py</w:t>
+            </w:r>
+          </w:p>
+          <w:p>
+            <w:pPr>
+              <w:pStyle w:val="ListParagraph"/>
+              <w:numPr>
+                <w:ilvl w:val="0"/>
+                <w:numId w:val="3"/>
+              </w:numPr>
+            </w:pPr>
+            <w:proofErr w:type="spellStart"/>
+            <w:r>
+              <w:t>removeReserved</w:t>
+            </w:r>
+            <w:proofErr w:type="spellEnd"/>
+          </w:p>
+          <w:p>
+            <w:pPr>
+              <w:pStyle w:val="ListParagraph"/>
+              <w:numPr>
+                <w:ilvl w:val="0"/>
+                <w:numId w:val="3"/>
+              </w:numPr>
+            </w:pPr>
+            <w:r>
+              <w:t>userInfo.py</w:t>
+            </w:r>
+          </w:p>
+          <w:p>
+            <w:pPr>
+              <w:pStyle w:val="ListParagraph"/>
+              <w:numPr>
+                <w:ilvl w:val="0"/>
+                <w:numId w:val="3"/>
+              </w:numPr>
+            </w:pPr>
+            <w:r>
+              <w:t>getBooklist.py</w:t>
+            </w:r>
+          </w:p>
+          <w:p>
+            <w:r>
+              <w:t>Integration</w:t>
+            </w:r>
+          </w:p>
+          <w:p>
+            <w:pPr>
+              <w:pStyle w:val="ListParagraph"/>
+              <w:numPr>
+                <w:ilvl w:val="0"/>
+                <w:numId w:val="3"/>
+              </w:numPr>
+            </w:pPr>
+            <w:r>
+              <w:t>libInterface.py</w:t>
+            </w:r>
+          </w:p>
+          <w:p>
+            <w:r>
+              <w:t>Containerisation (Docker)</w:t>
+            </w:r>
+          </w:p>
           <w:p/>
           <w:p/>
         </w:tc>
@@ -153,7 +195,7 @@
           </w:tcPr>
           <w:p>
             <w:r>
-              <w:t>3</w:t>
+              <w:t>2</w:t>
             </w:r>
           </w:p>
         </w:tc>
@@ -161,23 +203,96 @@
           <w:tcPr>
             <w:tcW w:w="1640" w:type="dxa"/>
           </w:tcPr>
-          <w:p/>
+          <w:p>
+            <w:r>
+              <w:t>p2317058</w:t>
+            </w:r>
+          </w:p>
         </w:tc>
         <w:tc>
           <w:tcPr>
             <w:tcW w:w="2209" w:type="dxa"/>
           </w:tcPr>
-          <w:p/>
+          <w:p>
+            <w:r>
+              <w:t>Hoo Jun Lok</w:t>
+            </w:r>
+          </w:p>
         </w:tc>
         <w:tc>
           <w:tcPr>
             <w:tcW w:w="8850" w:type="dxa"/>
           </w:tcPr>
-          <w:p/>
-          <w:p/>
-          <w:p/>
-          <w:p/>
-          <w:p/>
+          <w:p>
+            <w:r>
+              <w:t>Hardware</w:t>
+            </w:r>
+          </w:p>
+          <w:p>
+            <w:pPr>
+              <w:pStyle w:val="ListParagraph"/>
+              <w:numPr>
+                <w:ilvl w:val="0"/>
+                <w:numId w:val="2"/>
+              </w:numPr>
+            </w:pPr>
+            <w:r>
+              <w:t>lib_loc.py</w:t>
+            </w:r>
+          </w:p>
+          <w:p>
+            <w:r>
+              <w:t>Software</w:t>
+            </w:r>
+          </w:p>
+          <w:p>
+            <w:pPr>
+              <w:pStyle w:val="ListParagraph"/>
+              <w:numPr>
+                <w:ilvl w:val="0"/>
+                <w:numId w:val="2"/>
+              </w:numPr>
+            </w:pPr>
+            <w:r>
+              <w:t>calcFine.py</w:t>
+            </w:r>
+          </w:p>
+          <w:p>
+            <w:pPr>
+              <w:pStyle w:val="ListParagraph"/>
+              <w:numPr>
+                <w:ilvl w:val="0"/>
+                <w:numId w:val="2"/>
+              </w:numPr>
+            </w:pPr>
+            <w:r>
+              <w:t>extendTime.py</w:t>
+            </w:r>
+          </w:p>
+          <w:p>
+            <w:pPr>
+              <w:pStyle w:val="ListParagraph"/>
+              <w:numPr>
+                <w:ilvl w:val="0"/>
+                <w:numId w:val="2"/>
+              </w:numPr>
+            </w:pPr>
+            <w:r>
+              <w:t>parseBooklist.py</w:t>
+            </w:r>
+          </w:p>
+          <w:p>
+            <w:pPr>
+              <w:pStyle w:val="ListParagraph"/>
+              <w:numPr>
+                <w:ilvl w:val="0"/>
+                <w:numId w:val="2"/>
+              </w:numPr>
+            </w:pPr>
+            <w:r>
+              <w:t>pareDateTime.py</w:t>
+            </w:r>
+          </w:p>
           <w:p/>
           <w:p/>
         </w:tc>
@@ -189,7 +304,7 @@
           </w:tcPr>
           <w:p>
             <w:r>
-              <w:t>4</w:t>
+              <w:t>3</w:t>
             </w:r>
           </w:p>
         </w:tc>
@@ -197,23 +312,108 @@
           <w:tcPr>
             <w:tcW w:w="1640" w:type="dxa"/>
           </w:tcPr>
-          <w:p/>
+          <w:p>
+            <w:r>
+              <w:t>p2336770</w:t>
+            </w:r>
+          </w:p>
         </w:tc>
         <w:tc>
           <w:tcPr>
             <w:tcW w:w="2209" w:type="dxa"/>
           </w:tcPr>
-          <w:p/>
+          <w:p>
+            <w:r>
+              <w:t>Wang Rong Yi</w:t>
+            </w:r>
+          </w:p>
         </w:tc>
         <w:tc>
           <w:tcPr>
             <w:tcW w:w="8850" w:type="dxa"/>
           </w:tcPr>
-          <w:p/>
-          <w:p/>
-          <w:p/>
-          <w:p/>
-          <w:p/>
+          <w:p>
+            <w:r>
+              <w:t>Hardware</w:t>
+            </w:r>
+          </w:p>
+          <w:p>
+            <w:pPr>
+              <w:pStyle w:val="ListParagraph"/>
+              <w:numPr>
+                <w:ilvl w:val="0"/>
+                <w:numId w:val="1"/>
+              </w:numPr>
+            </w:pPr>
+            <w:r>
+              <w:t>scanbarcode.py</w:t>
+            </w:r>
+          </w:p>
+          <w:p>
+            <w:pPr>
+              <w:pStyle w:val="ListParagraph"/>
+              <w:numPr>
+                <w:ilvl w:val="0"/>
+                <w:numId w:val="1"/>
+              </w:numPr>
+            </w:pPr>
+            <w:r>
+              <w:t>scanRFID.py</w:t>
+            </w:r>
+          </w:p>
+          <w:p>
+            <w:pPr>
+              <w:pStyle w:val="ListParagraph"/>
+              <w:numPr>
+                <w:ilvl w:val="0"/>
+                <w:numId w:val="1"/>
+              </w:numPr>
+            </w:pPr>
+            <w:r>
+              <w:t>dispense.py</w:t>
+            </w:r>
+          </w:p>
+          <w:p>
+            <w:pPr>
+              <w:pStyle w:val="ListParagraph"/>
+              <w:numPr>
+                <w:ilvl w:val="0"/>
+                <w:numId w:val="1"/>
+              </w:numPr>
+            </w:pPr>
+            <w:r>
+              <w:t>returnBook.py</w:t>
+            </w:r>
+          </w:p>
+          <w:p>
+            <w:r>
+              <w:t>Software</w:t>
+            </w:r>
+          </w:p>
+          <w:p>
+            <w:pPr>
+              <w:pStyle w:val="ListParagraph"/>
+              <w:numPr>
+                <w:ilvl w:val="0"/>
+                <w:numId w:val="1"/>
+              </w:numPr>
+            </w:pPr>
+            <w:r>
+              <w:t>barcode.py</w:t>
+            </w:r>
+          </w:p>
+          <w:p>
+            <w:pPr>
+              <w:pStyle w:val="ListParagraph"/>
+              <w:numPr>
+                <w:ilvl w:val="0"/>
+                <w:numId w:val="1"/>
+              </w:numPr>
+            </w:pPr>
+            <w:r>
+              <w:t>collection.py</w:t>
+            </w:r>
+          </w:p>
           <w:p/>
           <w:p/>
         </w:tc>
@@ -221,7 +421,7 @@
     </w:tbl>
     <w:p/>
     <w:sectPr>
-      <w:headerReference w:type="default" r:id="rId6"/>
+      <w:headerReference w:type="default" r:id="rId7"/>
       <w:pgSz w:w="16838" w:h="11906" w:orient="landscape"/>
       <w:pgMar w:top="1440" w:right="1440" w:bottom="1440" w:left="1440" w:header="708" w:footer="708" w:gutter="0"/>
       <w:cols w:space="708"/>
@@ -232,7 +432,7 @@
 </file>
 
 <file path=word/endnotes.xml><?xml version="1.0" encoding="utf-8"?>
-<w:endnotes xmlns:wpc="http://schemas.microsoft.com/office/word/2010/wordprocessingCanvas" xmlns:cx="http://schemas.microsoft.com/office/drawing/2014/chartex" xmlns:cx1="http://schemas.microsoft.com/office/drawing/2015/9/8/chartex" xmlns:mc="http://schemas.openxmlformats.org/markup-compatibility/2006" xmlns:o="urn:schemas-microsoft-com:office:office" xmlns:r="http://schemas.openxmlformats.org/officeDocument/2006/relationships" xmlns:m="http://schemas.openxmlformats.org/officeDocument/2006/math" xmlns:v="urn:schemas-microsoft-com:vml" xmlns:wp14="http://schemas.microsoft.com/office/word/2010/wordprocessingDrawing" xmlns:wp="http://schemas.openxmlformats.org/drawingml/2006/wordprocessingDrawing" xmlns:w10="urn:schemas-microsoft-com:office:word" xmlns:w="http://schemas.openxmlformats.org/wordprocessingml/2006/main" xmlns:w14="http://schemas.microsoft.com/office/word/2010/wordml" xmlns:w15="http://schemas.microsoft.com/office/word/2012/wordml" xmlns:w16se="http://schemas.microsoft.com/office/word/2015/wordml/symex" xmlns:wpg="http://schemas.microsoft.com/office/word/2010/wordprocessingGroup" xmlns:wpi="http://schemas.microsoft.com/office/word/2010/wordprocessingInk" xmlns:wne="http://schemas.microsoft.com/office/word/2006/wordml" xmlns:wps="http://schemas.microsoft.com/office/word/2010/wordprocessingShape" mc:Ignorable="w14 w15 w16se wp14">
+<w:endnotes xmlns:wpc="http://schemas.microsoft.com/office/word/2010/wordprocessingCanvas" xmlns:cx="http://schemas.microsoft.com/office/drawing/2014/chartex" xmlns:cx1="http://schemas.microsoft.com/office/drawing/2015/9/8/chartex" xmlns:cx2="http://schemas.microsoft.com/office/drawing/2015/10/21/chartex" xmlns:cx3="http://schemas.microsoft.com/office/drawing/2016/5/9/chartex" xmlns:cx4="http://schemas.microsoft.com/office/drawing/2016/5/10/chartex" xmlns:cx5="http://schemas.microsoft.com/office/drawing/2016/5/11/chartex" xmlns:cx6="http://schemas.microsoft.com/office/drawing/2016/5/12/chartex" xmlns:cx7="http://schemas.microsoft.com/office/drawing/2016/5/13/chartex" xmlns:cx8="http://schemas.microsoft.com/office/drawing/2016/5/14/chartex" xmlns:mc="http://schemas.openxmlformats.org/markup-compatibility/2006" xmlns:aink="http://schemas.microsoft.com/office/drawing/2016/ink" xmlns:am3d="http://schemas.microsoft.com/office/drawing/2017/model3d" xmlns:o="urn:schemas-microsoft-com:office:office" xmlns:oel="http://schemas.microsoft.com/office/2019/extlst" xmlns:r="http://schemas.openxmlformats.org/officeDocument/2006/relationships" xmlns:m="http://schemas.openxmlformats.org/officeDocument/2006/math" xmlns:v="urn:schemas-microsoft-com:vml" xmlns:wp14="http://schemas.microsoft.com/office/word/2010/wordprocessingDrawing" xmlns:wp="http://schemas.openxmlformats.org/drawingml/2006/wordprocessingDrawing" xmlns:w10="urn:schemas-microsoft-com:office:word" xmlns:w="http://schemas.openxmlformats.org/wordprocessingml/2006/main" xmlns:w14="http://schemas.microsoft.com/office/word/2010/wordml" xmlns:w15="http://schemas.microsoft.com/office/word/2012/wordml" xmlns:w16cex="http://schemas.microsoft.com/office/word/2018/wordml/cex" xmlns:w16cid="http://schemas.microsoft.com/office/word/2016/wordml/cid" xmlns:w16="http://schemas.microsoft.com/office/word/2018/wordml" xmlns:w16du="http://schemas.microsoft.com/office/word/2023/wordml/word16du" xmlns:w16sdtdh="http://schemas.microsoft.com/office/word/2020/wordml/sdtdatahash" xmlns:w16se="http://schemas.microsoft.com/office/word/2015/wordml/symex" xmlns:wpg="http://schemas.microsoft.com/office/word/2010/wordprocessingGroup" xmlns:wpi="http://schemas.microsoft.com/office/word/2010/wordprocessingInk" xmlns:wne="http://schemas.microsoft.com/office/word/2006/wordml" xmlns:wps="http://schemas.microsoft.com/office/word/2010/wordprocessingShape" mc:Ignorable="w14 w15 w16se w16cid w16 w16cex w16sdtdh w16du wp14">
   <w:endnote w:type="separator" w:id="-1">
     <w:p>
       <w:pPr>
@@ -257,7 +457,7 @@
 </file>
 
 <file path=word/footnotes.xml><?xml version="1.0" encoding="utf-8"?>
-<w:footnotes xmlns:wpc="http://schemas.microsoft.com/office/word/2010/wordprocessingCanvas" xmlns:cx="http://schemas.microsoft.com/office/drawing/2014/chartex" xmlns:cx1="http://schemas.microsoft.com/office/drawing/2015/9/8/chartex" xmlns:mc="http://schemas.openxmlformats.org/markup-compatibility/2006" xmlns:o="urn:schemas-microsoft-com:office:office" xmlns:r="http://schemas.openxmlformats.org/officeDocument/2006/relationships" xmlns:m="http://schemas.openxmlformats.org/officeDocument/2006/math" xmlns:v="urn:schemas-microsoft-com:vml" xmlns:wp14="http://schemas.microsoft.com/office/word/2010/wordprocessingDrawing" xmlns:wp="http://schemas.openxmlformats.org/drawingml/2006/wordprocessingDrawing" xmlns:w10="urn:schemas-microsoft-com:office:word" xmlns:w="http://schemas.openxmlformats.org/wordprocessingml/2006/main" xmlns:w14="http://schemas.microsoft.com/office/word/2010/wordml" xmlns:w15="http://schemas.microsoft.com/office/word/2012/wordml" xmlns:w16se="http://schemas.microsoft.com/office/word/2015/wordml/symex" xmlns:wpg="http://schemas.microsoft.com/office/word/2010/wordprocessingGroup" xmlns:wpi="http://schemas.microsoft.com/office/word/2010/wordprocessingInk" xmlns:wne="http://schemas.microsoft.com/office/word/2006/wordml" xmlns:wps="http://schemas.microsoft.com/office/word/2010/wordprocessingShape" mc:Ignorable="w14 w15 w16se wp14">
+<w:footnotes xmlns:wpc="http://schemas.microsoft.com/office/word/2010/wordprocessingCanvas" xmlns:cx="http://schemas.microsoft.com/office/drawing/2014/chartex" xmlns:cx1="http://schemas.microsoft.com/office/drawing/2015/9/8/chartex" xmlns:cx2="http://schemas.microsoft.com/office/drawing/2015/10/21/chartex" xmlns:cx3="http://schemas.microsoft.com/office/drawing/2016/5/9/chartex" xmlns:cx4="http://schemas.microsoft.com/office/drawing/2016/5/10/chartex" xmlns:cx5="http://schemas.microsoft.com/office/drawing/2016/5/11/chartex" xmlns:cx6="http://schemas.microsoft.com/office/drawing/2016/5/12/chartex" xmlns:cx7="http://schemas.microsoft.com/office/drawing/2016/5/13/chartex" xmlns:cx8="http://schemas.microsoft.com/office/drawing/2016/5/14/chartex" xmlns:mc="http://schemas.openxmlformats.org/markup-compatibility/2006" xmlns:aink="http://schemas.microsoft.com/office/drawing/2016/ink" xmlns:am3d="http://schemas.microsoft.com/office/drawing/2017/model3d" xmlns:o="urn:schemas-microsoft-com:office:office" xmlns:oel="http://schemas.microsoft.com/office/2019/extlst" xmlns:r="http://schemas.openxmlformats.org/officeDocument/2006/relationships" xmlns:m="http://schemas.openxmlformats.org/officeDocument/2006/math" xmlns:v="urn:schemas-microsoft-com:vml" xmlns:wp14="http://schemas.microsoft.com/office/word/2010/wordprocessingDrawing" xmlns:wp="http://schemas.openxmlformats.org/drawingml/2006/wordprocessingDrawing" xmlns:w10="urn:schemas-microsoft-com:office:word" xmlns:w="http://schemas.openxmlformats.org/wordprocessingml/2006/main" xmlns:w14="http://schemas.microsoft.com/office/word/2010/wordml" xmlns:w15="http://schemas.microsoft.com/office/word/2012/wordml" xmlns:w16cex="http://schemas.microsoft.com/office/word/2018/wordml/cex" xmlns:w16cid="http://schemas.microsoft.com/office/word/2016/wordml/cid" xmlns:w16="http://schemas.microsoft.com/office/word/2018/wordml" xmlns:w16du="http://schemas.microsoft.com/office/word/2023/wordml/word16du" xmlns:w16sdtdh="http://schemas.microsoft.com/office/word/2020/wordml/sdtdatahash" xmlns:w16se="http://schemas.microsoft.com/office/word/2015/wordml/symex" xmlns:wpg="http://schemas.microsoft.com/office/word/2010/wordprocessingGroup" xmlns:wpi="http://schemas.microsoft.com/office/word/2010/wordprocessingInk" xmlns:wne="http://schemas.microsoft.com/office/word/2006/wordml" xmlns:wps="http://schemas.microsoft.com/office/word/2010/wordprocessingShape" mc:Ignorable="w14 w15 w16se w16cid w16 w16cex w16sdtdh w16du wp14">
   <w:footnote w:type="separator" w:id="-1">
     <w:p>
       <w:pPr>
@@ -282,7 +482,7 @@
 </file>
 
 <file path=word/header1.xml><?xml version="1.0" encoding="utf-8"?>
-<w:hdr xmlns:wpc="http://schemas.microsoft.com/office/word/2010/wordprocessingCanvas" xmlns:cx="http://schemas.microsoft.com/office/drawing/2014/chartex" xmlns:cx1="http://schemas.microsoft.com/office/drawing/2015/9/8/chartex" xmlns:mc="http://schemas.openxmlformats.org/markup-compatibility/2006" xmlns:o="urn:schemas-microsoft-com:office:office" xmlns:r="http://schemas.openxmlformats.org/officeDocument/2006/relationships" xmlns:m="http://schemas.openxmlformats.org/officeDocument/2006/math" xmlns:v="urn:schemas-microsoft-com:vml" xmlns:wp14="http://schemas.microsoft.com/office/word/2010/wordprocessingDrawing" xmlns:wp="http://schemas.openxmlformats.org/drawingml/2006/wordprocessingDrawing" xmlns:w10="urn:schemas-microsoft-com:office:word" xmlns:w="http://schemas.openxmlformats.org/wordprocessingml/2006/main" xmlns:w14="http://schemas.microsoft.com/office/word/2010/wordml" xmlns:w15="http://schemas.microsoft.com/office/word/2012/wordml" xmlns:w16se="http://schemas.microsoft.com/office/word/2015/wordml/symex" xmlns:wpg="http://schemas.microsoft.com/office/word/2010/wordprocessingGroup" xmlns:wpi="http://schemas.microsoft.com/office/word/2010/wordprocessingInk" xmlns:wne="http://schemas.microsoft.com/office/word/2006/wordml" xmlns:wps="http://schemas.microsoft.com/office/word/2010/wordprocessingShape" mc:Ignorable="w14 w15 w16se wp14">
+<w:hdr xmlns:wpc="http://schemas.microsoft.com/office/word/2010/wordprocessingCanvas" xmlns:cx="http://schemas.microsoft.com/office/drawing/2014/chartex" xmlns:cx1="http://schemas.microsoft.com/office/drawing/2015/9/8/chartex" xmlns:cx2="http://schemas.microsoft.com/office/drawing/2015/10/21/chartex" xmlns:cx3="http://schemas.microsoft.com/office/drawing/2016/5/9/chartex" xmlns:cx4="http://schemas.microsoft.com/office/drawing/2016/5/10/chartex" xmlns:cx5="http://schemas.microsoft.com/office/drawing/2016/5/11/chartex" xmlns:cx6="http://schemas.microsoft.com/office/drawing/2016/5/12/chartex" xmlns:cx7="http://schemas.microsoft.com/office/drawing/2016/5/13/chartex" xmlns:cx8="http://schemas.microsoft.com/office/drawing/2016/5/14/chartex" xmlns:mc="http://schemas.openxmlformats.org/markup-compatibility/2006" xmlns:aink="http://schemas.microsoft.com/office/drawing/2016/ink" xmlns:am3d="http://schemas.microsoft.com/office/drawing/2017/model3d" xmlns:o="urn:schemas-microsoft-com:office:office" xmlns:oel="http://schemas.microsoft.com/office/2019/extlst" xmlns:r="http://schemas.openxmlformats.org/officeDocument/2006/relationships" xmlns:m="http://schemas.openxmlformats.org/officeDocument/2006/math" xmlns:v="urn:schemas-microsoft-com:vml" xmlns:wp14="http://schemas.microsoft.com/office/word/2010/wordprocessingDrawing" xmlns:wp="http://schemas.openxmlformats.org/drawingml/2006/wordprocessingDrawing" xmlns:w10="urn:schemas-microsoft-com:office:word" xmlns:w="http://schemas.openxmlformats.org/wordprocessingml/2006/main" xmlns:w14="http://schemas.microsoft.com/office/word/2010/wordml" xmlns:w15="http://schemas.microsoft.com/office/word/2012/wordml" xmlns:w16cex="http://schemas.microsoft.com/office/word/2018/wordml/cex" xmlns:w16cid="http://schemas.microsoft.com/office/word/2016/wordml/cid" xmlns:w16="http://schemas.microsoft.com/office/word/2018/wordml" xmlns:w16du="http://schemas.microsoft.com/office/word/2023/wordml/word16du" xmlns:w16sdtdh="http://schemas.microsoft.com/office/word/2020/wordml/sdtdatahash" xmlns:w16se="http://schemas.microsoft.com/office/word/2015/wordml/symex" xmlns:wpg="http://schemas.microsoft.com/office/word/2010/wordprocessingGroup" xmlns:wpi="http://schemas.microsoft.com/office/word/2010/wordprocessingInk" xmlns:wne="http://schemas.microsoft.com/office/word/2006/wordml" xmlns:wps="http://schemas.microsoft.com/office/word/2010/wordprocessingShape" mc:Ignorable="w14 w15 w16se w16cid w16 w16cex w16sdtdh w16du wp14">
   <w:p>
     <w:pPr>
       <w:pStyle w:val="Header"/>
@@ -295,7 +495,7 @@
       <mc:AlternateContent>
         <mc:Choice Requires="wps">
           <w:drawing>
-            <wp:anchor distT="0" distB="0" distL="114300" distR="114300" simplePos="0" relativeHeight="251659264" behindDoc="0" locked="0" layoutInCell="0" allowOverlap="1">
+            <wp:anchor distT="0" distB="0" distL="114300" distR="114300" simplePos="0" relativeHeight="251659264" behindDoc="0" locked="0" layoutInCell="0" allowOverlap="1" wp14:anchorId="353C1AC6" wp14:editId="5DDBDD3E">
               <wp:simplePos x="0" y="0"/>
               <wp:positionH relativeFrom="page">
                 <wp:posOffset>0</wp:posOffset>
@@ -410,8 +610,358 @@
 </w:hdr>
 </file>
 
+<file path=word/numbering.xml><?xml version="1.0" encoding="utf-8"?>
+<w:numbering xmlns:wpc="http://schemas.microsoft.com/office/word/2010/wordprocessingCanvas" xmlns:cx="http://schemas.microsoft.com/office/drawing/2014/chartex" xmlns:cx1="http://schemas.microsoft.com/office/drawing/2015/9/8/chartex" xmlns:cx2="http://schemas.microsoft.com/office/drawing/2015/10/21/chartex" xmlns:cx3="http://schemas.microsoft.com/office/drawing/2016/5/9/chartex" xmlns:cx4="http://schemas.microsoft.com/office/drawing/2016/5/10/chartex" xmlns:cx5="http://schemas.microsoft.com/office/drawing/2016/5/11/chartex" xmlns:cx6="http://schemas.microsoft.com/office/drawing/2016/5/12/chartex" xmlns:cx7="http://schemas.microsoft.com/office/drawing/2016/5/13/chartex" xmlns:cx8="http://schemas.microsoft.com/office/drawing/2016/5/14/chartex" xmlns:mc="http://schemas.openxmlformats.org/markup-compatibility/2006" xmlns:aink="http://schemas.microsoft.com/office/drawing/2016/ink" xmlns:am3d="http://schemas.microsoft.com/office/drawing/2017/model3d" xmlns:o="urn:schemas-microsoft-com:office:office" xmlns:oel="http://schemas.microsoft.com/office/2019/extlst" xmlns:r="http://schemas.openxmlformats.org/officeDocument/2006/relationships" xmlns:m="http://schemas.openxmlformats.org/officeDocument/2006/math" xmlns:v="urn:schemas-microsoft-com:vml" xmlns:wp14="http://schemas.microsoft.com/office/word/2010/wordprocessingDrawing" xmlns:wp="http://schemas.openxmlformats.org/drawingml/2006/wordprocessingDrawing" xmlns:w10="urn:schemas-microsoft-com:office:word" xmlns:w="http://schemas.openxmlformats.org/wordprocessingml/2006/main" xmlns:w14="http://schemas.microsoft.com/office/word/2010/wordml" xmlns:w15="http://schemas.microsoft.com/office/word/2012/wordml" xmlns:w16cex="http://schemas.microsoft.com/office/word/2018/wordml/cex" xmlns:w16cid="http://schemas.microsoft.com/office/word/2016/wordml/cid" xmlns:w16="http://schemas.microsoft.com/office/word/2018/wordml" xmlns:w16du="http://schemas.microsoft.com/office/word/2023/wordml/word16du" xmlns:w16sdtdh="http://schemas.microsoft.com/office/word/2020/wordml/sdtdatahash" xmlns:w16se="http://schemas.microsoft.com/office/word/2015/wordml/symex" xmlns:wpg="http://schemas.microsoft.com/office/word/2010/wordprocessingGroup" xmlns:wpi="http://schemas.microsoft.com/office/word/2010/wordprocessingInk" xmlns:wne="http://schemas.microsoft.com/office/word/2006/wordml" xmlns:wps="http://schemas.microsoft.com/office/word/2010/wordprocessingShape" mc:Ignorable="w14 w15 w16se w16cid w16 w16cex w16sdtdh w16du wp14">
+  <w:abstractNum w:abstractNumId="0" w15:restartNumberingAfterBreak="0">
+    <w:nsid w:val="6AB9061A"/>
+    <w:multiLevelType w:val="hybridMultilevel"/>
+    <w:tmpl w:val="22A474B8"/>
+    <w:lvl w:ilvl="0" w:tplc="E3CA5EF4">
+      <w:numFmt w:val="bullet"/>
+      <w:lvlText w:val="-"/>
+      <w:lvlJc w:val="left"/>
+      <w:pPr>
+        <w:ind w:left="720" w:hanging="360"/>
+      </w:pPr>
+      <w:rPr>
+        <w:rFonts w:ascii="Calibri" w:eastAsiaTheme="minorHAnsi" w:hAnsi="Calibri" w:cs="Calibri" w:hint="default"/>
+      </w:rPr>
+    </w:lvl>
+    <w:lvl w:ilvl="1" w:tplc="48090003" w:tentative="1">
+      <w:start w:val="1"/>
+      <w:numFmt w:val="bullet"/>
+      <w:lvlText w:val="o"/>
+      <w:lvlJc w:val="left"/>
+      <w:pPr>
+        <w:ind w:left="1440" w:hanging="360"/>
+      </w:pPr>
+      <w:rPr>
+        <w:rFonts w:ascii="Courier New" w:hAnsi="Courier New" w:cs="Courier New" w:hint="default"/>
+      </w:rPr>
+    </w:lvl>
+    <w:lvl w:ilvl="2" w:tplc="48090005" w:tentative="1">
+      <w:start w:val="1"/>
+      <w:numFmt w:val="bullet"/>
+      <w:lvlText w:val=""/>
+      <w:lvlJc w:val="left"/>
+      <w:pPr>
+        <w:ind w:left="2160" w:hanging="360"/>
+      </w:pPr>
+      <w:rPr>
+        <w:rFonts w:ascii="Wingdings" w:hAnsi="Wingdings" w:hint="default"/>
+      </w:rPr>
+    </w:lvl>
+    <w:lvl w:ilvl="3" w:tplc="48090001" w:tentative="1">
+      <w:start w:val="1"/>
+      <w:numFmt w:val="bullet"/>
+      <w:lvlText w:val=""/>
+      <w:lvlJc w:val="left"/>
+      <w:pPr>
+        <w:ind w:left="2880" w:hanging="360"/>
+      </w:pPr>
+      <w:rPr>
+        <w:rFonts w:ascii="Symbol" w:hAnsi="Symbol" w:hint="default"/>
+      </w:rPr>
+    </w:lvl>
+    <w:lvl w:ilvl="4" w:tplc="48090003" w:tentative="1">
+      <w:start w:val="1"/>
+      <w:numFmt w:val="bullet"/>
+      <w:lvlText w:val="o"/>
+      <w:lvlJc w:val="left"/>
+      <w:pPr>
+        <w:ind w:left="3600" w:hanging="360"/>
+      </w:pPr>
+      <w:rPr>
+        <w:rFonts w:ascii="Courier New" w:hAnsi="Courier New" w:cs="Courier New" w:hint="default"/>
+      </w:rPr>
+    </w:lvl>
+    <w:lvl w:ilvl="5" w:tplc="48090005" w:tentative="1">
+      <w:start w:val="1"/>
+      <w:numFmt w:val="bullet"/>
+      <w:lvlText w:val=""/>
+      <w:lvlJc w:val="left"/>
+      <w:pPr>
+        <w:ind w:left="4320" w:hanging="360"/>
+      </w:pPr>
+      <w:rPr>
+        <w:rFonts w:ascii="Wingdings" w:hAnsi="Wingdings" w:hint="default"/>
+      </w:rPr>
+    </w:lvl>
+    <w:lvl w:ilvl="6" w:tplc="48090001" w:tentative="1">
+      <w:start w:val="1"/>
+      <w:numFmt w:val="bullet"/>
+      <w:lvlText w:val=""/>
+      <w:lvlJc w:val="left"/>
+      <w:pPr>
+        <w:ind w:left="5040" w:hanging="360"/>
+      </w:pPr>
+      <w:rPr>
+        <w:rFonts w:ascii="Symbol" w:hAnsi="Symbol" w:hint="default"/>
+      </w:rPr>
+    </w:lvl>
+    <w:lvl w:ilvl="7" w:tplc="48090003" w:tentative="1">
+      <w:start w:val="1"/>
+      <w:numFmt w:val="bullet"/>
+      <w:lvlText w:val="o"/>
+      <w:lvlJc w:val="left"/>
+      <w:pPr>
+        <w:ind w:left="5760" w:hanging="360"/>
+      </w:pPr>
+      <w:rPr>
+        <w:rFonts w:ascii="Courier New" w:hAnsi="Courier New" w:cs="Courier New" w:hint="default"/>
+      </w:rPr>
+    </w:lvl>
+    <w:lvl w:ilvl="8" w:tplc="48090005" w:tentative="1">
+      <w:start w:val="1"/>
+      <w:numFmt w:val="bullet"/>
+      <w:lvlText w:val=""/>
+      <w:lvlJc w:val="left"/>
+      <w:pPr>
+        <w:ind w:left="6480" w:hanging="360"/>
+      </w:pPr>
+      <w:rPr>
+        <w:rFonts w:ascii="Wingdings" w:hAnsi="Wingdings" w:hint="default"/>
+      </w:rPr>
+    </w:lvl>
+  </w:abstractNum>
+  <w:abstractNum w:abstractNumId="1" w15:restartNumberingAfterBreak="0">
+    <w:nsid w:val="72CA72CD"/>
+    <w:multiLevelType w:val="hybridMultilevel"/>
+    <w:tmpl w:val="7B445DD8"/>
+    <w:lvl w:ilvl="0" w:tplc="33AA4D58">
+      <w:numFmt w:val="bullet"/>
+      <w:lvlText w:val="-"/>
+      <w:lvlJc w:val="left"/>
+      <w:pPr>
+        <w:ind w:left="720" w:hanging="360"/>
+      </w:pPr>
+      <w:rPr>
+        <w:rFonts w:ascii="Calibri" w:eastAsiaTheme="minorHAnsi" w:hAnsi="Calibri" w:cs="Calibri" w:hint="default"/>
+      </w:rPr>
+    </w:lvl>
+    <w:lvl w:ilvl="1" w:tplc="48090003" w:tentative="1">
+      <w:start w:val="1"/>
+      <w:numFmt w:val="bullet"/>
+      <w:lvlText w:val="o"/>
+      <w:lvlJc w:val="left"/>
+      <w:pPr>
+        <w:ind w:left="1440" w:hanging="360"/>
+      </w:pPr>
+      <w:rPr>
+        <w:rFonts w:ascii="Courier New" w:hAnsi="Courier New" w:cs="Courier New" w:hint="default"/>
+      </w:rPr>
+    </w:lvl>
+    <w:lvl w:ilvl="2" w:tplc="48090005" w:tentative="1">
+      <w:start w:val="1"/>
+      <w:numFmt w:val="bullet"/>
+      <w:lvlText w:val=""/>
+      <w:lvlJc w:val="left"/>
+      <w:pPr>
+        <w:ind w:left="2160" w:hanging="360"/>
+      </w:pPr>
+      <w:rPr>
+        <w:rFonts w:ascii="Wingdings" w:hAnsi="Wingdings" w:hint="default"/>
+      </w:rPr>
+    </w:lvl>
+    <w:lvl w:ilvl="3" w:tplc="48090001" w:tentative="1">
+      <w:start w:val="1"/>
+      <w:numFmt w:val="bullet"/>
+      <w:lvlText w:val=""/>
+      <w:lvlJc w:val="left"/>
+      <w:pPr>
+        <w:ind w:left="2880" w:hanging="360"/>
+      </w:pPr>
+      <w:rPr>
+        <w:rFonts w:ascii="Symbol" w:hAnsi="Symbol" w:hint="default"/>
+      </w:rPr>
+    </w:lvl>
+    <w:lvl w:ilvl="4" w:tplc="48090003" w:tentative="1">
+      <w:start w:val="1"/>
+      <w:numFmt w:val="bullet"/>
+      <w:lvlText w:val="o"/>
+      <w:lvlJc w:val="left"/>
+      <w:pPr>
+        <w:ind w:left="3600" w:hanging="360"/>
+      </w:pPr>
+      <w:rPr>
+        <w:rFonts w:ascii="Courier New" w:hAnsi="Courier New" w:cs="Courier New" w:hint="default"/>
+      </w:rPr>
+    </w:lvl>
+    <w:lvl w:ilvl="5" w:tplc="48090005" w:tentative="1">
+      <w:start w:val="1"/>
+      <w:numFmt w:val="bullet"/>
+      <w:lvlText w:val=""/>
+      <w:lvlJc w:val="left"/>
+      <w:pPr>
+        <w:ind w:left="4320" w:hanging="360"/>
+      </w:pPr>
+      <w:rPr>
+        <w:rFonts w:ascii="Wingdings" w:hAnsi="Wingdings" w:hint="default"/>
+      </w:rPr>
+    </w:lvl>
+    <w:lvl w:ilvl="6" w:tplc="48090001" w:tentative="1">
+      <w:start w:val="1"/>
+      <w:numFmt w:val="bullet"/>
+      <w:lvlText w:val=""/>
+      <w:lvlJc w:val="left"/>
+      <w:pPr>
+        <w:ind w:left="5040" w:hanging="360"/>
+      </w:pPr>
+      <w:rPr>
+        <w:rFonts w:ascii="Symbol" w:hAnsi="Symbol" w:hint="default"/>
+      </w:rPr>
+    </w:lvl>
+    <w:lvl w:ilvl="7" w:tplc="48090003" w:tentative="1">
+      <w:start w:val="1"/>
+      <w:numFmt w:val="bullet"/>
+      <w:lvlText w:val="o"/>
+      <w:lvlJc w:val="left"/>
+      <w:pPr>
+        <w:ind w:left="5760" w:hanging="360"/>
+      </w:pPr>
+      <w:rPr>
+        <w:rFonts w:ascii="Courier New" w:hAnsi="Courier New" w:cs="Courier New" w:hint="default"/>
+      </w:rPr>
+    </w:lvl>
+    <w:lvl w:ilvl="8" w:tplc="48090005" w:tentative="1">
+      <w:start w:val="1"/>
+      <w:numFmt w:val="bullet"/>
+      <w:lvlText w:val=""/>
+      <w:lvlJc w:val="left"/>
+      <w:pPr>
+        <w:ind w:left="6480" w:hanging="360"/>
+      </w:pPr>
+      <w:rPr>
+        <w:rFonts w:ascii="Wingdings" w:hAnsi="Wingdings" w:hint="default"/>
+      </w:rPr>
+    </w:lvl>
+  </w:abstractNum>
+  <w:abstractNum w:abstractNumId="2" w15:restartNumberingAfterBreak="0">
+    <w:nsid w:val="73E85B93"/>
+    <w:multiLevelType w:val="hybridMultilevel"/>
+    <w:tmpl w:val="0A442196"/>
+    <w:lvl w:ilvl="0" w:tplc="07FEE522">
+      <w:numFmt w:val="bullet"/>
+      <w:lvlText w:val="-"/>
+      <w:lvlJc w:val="left"/>
+      <w:pPr>
+        <w:ind w:left="720" w:hanging="360"/>
+      </w:pPr>
+      <w:rPr>
+        <w:rFonts w:ascii="Calibri" w:eastAsiaTheme="minorHAnsi" w:hAnsi="Calibri" w:cs="Calibri" w:hint="default"/>
+      </w:rPr>
+    </w:lvl>
+    <w:lvl w:ilvl="1" w:tplc="48090003" w:tentative="1">
+      <w:start w:val="1"/>
+      <w:numFmt w:val="bullet"/>
+      <w:lvlText w:val="o"/>
+      <w:lvlJc w:val="left"/>
+      <w:pPr>
+        <w:ind w:left="1440" w:hanging="360"/>
+      </w:pPr>
+      <w:rPr>
+        <w:rFonts w:ascii="Courier New" w:hAnsi="Courier New" w:cs="Courier New" w:hint="default"/>
+      </w:rPr>
+    </w:lvl>
+    <w:lvl w:ilvl="2" w:tplc="48090005" w:tentative="1">
+      <w:start w:val="1"/>
+      <w:numFmt w:val="bullet"/>
+      <w:lvlText w:val=""/>
+      <w:lvlJc w:val="left"/>
+      <w:pPr>
+        <w:ind w:left="2160" w:hanging="360"/>
+      </w:pPr>
+      <w:rPr>
+        <w:rFonts w:ascii="Wingdings" w:hAnsi="Wingdings" w:hint="default"/>
+      </w:rPr>
+    </w:lvl>
+    <w:lvl w:ilvl="3" w:tplc="48090001" w:tentative="1">
+      <w:start w:val="1"/>
+      <w:numFmt w:val="bullet"/>
+      <w:lvlText w:val=""/>
+      <w:lvlJc w:val="left"/>
+      <w:pPr>
+        <w:ind w:left="2880" w:hanging="360"/>
+      </w:pPr>
+      <w:rPr>
+        <w:rFonts w:ascii="Symbol" w:hAnsi="Symbol" w:hint="default"/>
+      </w:rPr>
+    </w:lvl>
+    <w:lvl w:ilvl="4" w:tplc="48090003" w:tentative="1">
+      <w:start w:val="1"/>
+      <w:numFmt w:val="bullet"/>
+      <w:lvlText w:val="o"/>
+      <w:lvlJc w:val="left"/>
+      <w:pPr>
+        <w:ind w:left="3600" w:hanging="360"/>
+      </w:pPr>
+      <w:rPr>
+        <w:rFonts w:ascii="Courier New" w:hAnsi="Courier New" w:cs="Courier New" w:hint="default"/>
+      </w:rPr>
+    </w:lvl>
+    <w:lvl w:ilvl="5" w:tplc="48090005" w:tentative="1">
+      <w:start w:val="1"/>
+      <w:numFmt w:val="bullet"/>
+      <w:lvlText w:val=""/>
+      <w:lvlJc w:val="left"/>
+      <w:pPr>
+        <w:ind w:left="4320" w:hanging="360"/>
+      </w:pPr>
+      <w:rPr>
+        <w:rFonts w:ascii="Wingdings" w:hAnsi="Wingdings" w:hint="default"/>
+      </w:rPr>
+    </w:lvl>
+    <w:lvl w:ilvl="6" w:tplc="48090001" w:tentative="1">
+      <w:start w:val="1"/>
+      <w:numFmt w:val="bullet"/>
+      <w:lvlText w:val=""/>
+      <w:lvlJc w:val="left"/>
+      <w:pPr>
+        <w:ind w:left="5040" w:hanging="360"/>
+      </w:pPr>
+      <w:rPr>
+        <w:rFonts w:ascii="Symbol" w:hAnsi="Symbol" w:hint="default"/>
+      </w:rPr>
+    </w:lvl>
+    <w:lvl w:ilvl="7" w:tplc="48090003" w:tentative="1">
+      <w:start w:val="1"/>
+      <w:numFmt w:val="bullet"/>
+      <w:lvlText w:val="o"/>
+      <w:lvlJc w:val="left"/>
+      <w:pPr>
+        <w:ind w:left="5760" w:hanging="360"/>
+      </w:pPr>
+      <w:rPr>
+        <w:rFonts w:ascii="Courier New" w:hAnsi="Courier New" w:cs="Courier New" w:hint="default"/>
+      </w:rPr>
+    </w:lvl>
+    <w:lvl w:ilvl="8" w:tplc="48090005" w:tentative="1">
+      <w:start w:val="1"/>
+      <w:numFmt w:val="bullet"/>
+      <w:lvlText w:val=""/>
+      <w:lvlJc w:val="left"/>
+      <w:pPr>
+        <w:ind w:left="6480" w:hanging="360"/>
+      </w:pPr>
+      <w:rPr>
+        <w:rFonts w:ascii="Wingdings" w:hAnsi="Wingdings" w:hint="default"/>
+      </w:rPr>
+    </w:lvl>
+  </w:abstractNum>
+  <w:num w:numId="1" w16cid:durableId="1237787860">
+    <w:abstractNumId w:val="2"/>
+  </w:num>
+  <w:num w:numId="2" w16cid:durableId="2052874182">
+    <w:abstractNumId w:val="0"/>
+  </w:num>
+  <w:num w:numId="3" w16cid:durableId="1464032923">
+    <w:abstractNumId w:val="1"/>
+  </w:num>
+</w:numbering>
+</file>
+
 <file path=word/styles.xml><?xml version="1.0" encoding="utf-8"?>
-<w:styles xmlns:mc="http://schemas.openxmlformats.org/markup-compatibility/2006" xmlns:r="http://schemas.openxmlformats.org/officeDocument/2006/relationships" xmlns:w="http://schemas.openxmlformats.org/wordprocessingml/2006/main" xmlns:w14="http://schemas.microsoft.com/office/word/2010/wordml" xmlns:w15="http://schemas.microsoft.com/office/word/2012/wordml" xmlns:w16se="http://schemas.microsoft.com/office/word/2015/wordml/symex" mc:Ignorable="w14 w15 w16se">
+<w:styles xmlns:mc="http://schemas.openxmlformats.org/markup-compatibility/2006" xmlns:r="http://schemas.openxmlformats.org/officeDocument/2006/relationships" xmlns:w="http://schemas.openxmlformats.org/wordprocessingml/2006/main" xmlns:w14="http://schemas.microsoft.com/office/word/2010/wordml" xmlns:w15="http://schemas.microsoft.com/office/word/2012/wordml" xmlns:w16cex="http://schemas.microsoft.com/office/word/2018/wordml/cex" xmlns:w16cid="http://schemas.microsoft.com/office/word/2016/wordml/cid" xmlns:w16="http://schemas.microsoft.com/office/word/2018/wordml" xmlns:w16du="http://schemas.microsoft.com/office/word/2023/wordml/word16du" xmlns:w16sdtdh="http://schemas.microsoft.com/office/word/2020/wordml/sdtdatahash" xmlns:w16se="http://schemas.microsoft.com/office/word/2015/wordml/symex" mc:Ignorable="w14 w15 w16se w16cid w16 w16cex w16sdtdh w16du">
   <w:docDefaults>
     <w:rPrDefault>
       <w:rPr>
@@ -427,7 +977,7 @@
       </w:pPr>
     </w:pPrDefault>
   </w:docDefaults>
-  <w:latentStyles w:defLockedState="0" w:defUIPriority="99" w:defSemiHidden="0" w:defUnhideWhenUsed="0" w:defQFormat="0" w:count="371">
+  <w:latentStyles w:defLockedState="0" w:defUIPriority="99" w:defSemiHidden="0" w:defUnhideWhenUsed="0" w:defQFormat="0" w:count="376">
     <w:lsdException w:name="Normal" w:uiPriority="0" w:qFormat="1"/>
     <w:lsdException w:name="heading 1" w:uiPriority="9" w:qFormat="1"/>
     <w:lsdException w:name="heading 2" w:semiHidden="1" w:uiPriority="9" w:unhideWhenUsed="1" w:qFormat="1"/>
@@ -799,6 +1349,11 @@
     <w:lsdException w:name="List Table 5 Dark Accent 6" w:uiPriority="50"/>
     <w:lsdException w:name="List Table 6 Colorful Accent 6" w:uiPriority="51"/>
     <w:lsdException w:name="List Table 7 Colorful Accent 6" w:uiPriority="52"/>
+    <w:lsdException w:name="Mention" w:semiHidden="1" w:unhideWhenUsed="1"/>
+    <w:lsdException w:name="Smart Hyperlink" w:semiHidden="1" w:unhideWhenUsed="1"/>
+    <w:lsdException w:name="Hashtag" w:semiHidden="1" w:unhideWhenUsed="1"/>
+    <w:lsdException w:name="Unresolved Mention" w:semiHidden="1" w:unhideWhenUsed="1"/>
+    <w:lsdException w:name="Smart Link" w:semiHidden="1" w:unhideWhenUsed="1"/>
   </w:latentStyles>
   <w:style w:type="paragraph" w:default="1" w:styleId="Normal">
     <w:name w:val="Normal"/>
@@ -902,6 +1457,17 @@
     <w:rPr>
       <w:lang w:val="en-GB"/>
     </w:rPr>
+  </w:style>
+  <w:style w:type="paragraph" w:styleId="ListParagraph">
+    <w:name w:val="List Paragraph"/>
+    <w:basedOn w:val="Normal"/>
+    <w:uiPriority w:val="34"/>
+    <w:qFormat/>
+    <w:rsid w:val="00434118"/>
+    <w:pPr>
+      <w:ind w:left="720"/>
+      <w:contextualSpacing/>
+    </w:pPr>
   </w:style>
 </w:styles>
 </file>

</xml_diff>